<commit_message>
Adĩção do RF 003 - Cadastro de conta
</commit_message>
<xml_diff>
--- a/ERS.docx
+++ b/ERS.docx
@@ -1,6 +1,6 @@
 
 <file path=word/document.xml><?xml version="1.0" encoding="utf-8"?>
-<w:document xmlns:wpc="http://schemas.microsoft.com/office/word/2010/wordprocessingCanvas" xmlns:mc="http://schemas.openxmlformats.org/markup-compatibility/2006" xmlns:o="urn:schemas-microsoft-com:office:office" xmlns:r="http://schemas.openxmlformats.org/officeDocument/2006/relationships" xmlns:m="http://schemas.openxmlformats.org/officeDocument/2006/math" xmlns:v="urn:schemas-microsoft-com:vml" xmlns:wp14="http://schemas.microsoft.com/office/word/2010/wordprocessingDrawing" xmlns:wp="http://schemas.openxmlformats.org/drawingml/2006/wordprocessingDrawing" xmlns:w10="urn:schemas-microsoft-com:office:word" xmlns:w="http://schemas.openxmlformats.org/wordprocessingml/2006/main" xmlns:w14="http://schemas.microsoft.com/office/word/2010/wordml" xmlns:w15="http://schemas.microsoft.com/office/word/2012/wordml" xmlns:wpg="http://schemas.microsoft.com/office/word/2010/wordprocessingGroup" xmlns:wpi="http://schemas.microsoft.com/office/word/2010/wordprocessingInk" xmlns:wne="http://schemas.microsoft.com/office/word/2006/wordml" xmlns:wps="http://schemas.microsoft.com/office/word/2010/wordprocessingShape" mc:Ignorable="w14 w15 wp14">
+<w:document xmlns:wpc="http://schemas.microsoft.com/office/word/2010/wordprocessingCanvas" xmlns:cx="http://schemas.microsoft.com/office/drawing/2014/chartex" xmlns:mc="http://schemas.openxmlformats.org/markup-compatibility/2006" xmlns:o="urn:schemas-microsoft-com:office:office" xmlns:r="http://schemas.openxmlformats.org/officeDocument/2006/relationships" xmlns:m="http://schemas.openxmlformats.org/officeDocument/2006/math" xmlns:v="urn:schemas-microsoft-com:vml" xmlns:wp14="http://schemas.microsoft.com/office/word/2010/wordprocessingDrawing" xmlns:wp="http://schemas.openxmlformats.org/drawingml/2006/wordprocessingDrawing" xmlns:w10="urn:schemas-microsoft-com:office:word" xmlns:w="http://schemas.openxmlformats.org/wordprocessingml/2006/main" xmlns:w14="http://schemas.microsoft.com/office/word/2010/wordml" xmlns:w15="http://schemas.microsoft.com/office/word/2012/wordml" xmlns:w16se="http://schemas.microsoft.com/office/word/2015/wordml/symex" xmlns:wpg="http://schemas.microsoft.com/office/word/2010/wordprocessingGroup" xmlns:wpi="http://schemas.microsoft.com/office/word/2010/wordprocessingInk" xmlns:wne="http://schemas.microsoft.com/office/word/2006/wordml" xmlns:wps="http://schemas.microsoft.com/office/word/2010/wordprocessingShape" mc:Ignorable="w14 w15 w16se wp14">
   <w:body>
     <w:p>
       <w:pPr>
@@ -996,7 +996,6 @@
               <w:t xml:space="preserve">, </w:t>
             </w:r>
             <w:proofErr w:type="spellStart"/>
-            <w:proofErr w:type="gramStart"/>
             <w:r>
               <w:rPr>
                 <w:rFonts w:ascii="Times New Roman" w:hAnsi="Times New Roman" w:cs="Times New Roman"/>
@@ -1014,17 +1013,7 @@
                 <w:sz w:val="24"/>
                 <w:szCs w:val="24"/>
               </w:rPr>
-              <w:t xml:space="preserve"> ,Leonardo</w:t>
-            </w:r>
-            <w:proofErr w:type="gramEnd"/>
-            <w:r>
-              <w:rPr>
-                <w:rFonts w:ascii="Times New Roman" w:hAnsi="Times New Roman" w:cs="Times New Roman"/>
-                <w:color w:val="000000" w:themeColor="text1"/>
-                <w:sz w:val="24"/>
-                <w:szCs w:val="24"/>
-              </w:rPr>
-              <w:t>, Rafael ,</w:t>
+              <w:t xml:space="preserve"> ,Leonardo, Rafael ,</w:t>
             </w:r>
             <w:r>
               <w:rPr>
@@ -6783,7 +6772,6 @@
               <w:t xml:space="preserve">, </w:t>
             </w:r>
             <w:proofErr w:type="spellStart"/>
-            <w:proofErr w:type="gramStart"/>
             <w:r>
               <w:rPr>
                 <w:rFonts w:ascii="Times New Roman" w:hAnsi="Times New Roman" w:cs="Times New Roman"/>
@@ -6801,17 +6789,7 @@
                 <w:sz w:val="24"/>
                 <w:szCs w:val="24"/>
               </w:rPr>
-              <w:t xml:space="preserve"> ,Leonardo</w:t>
-            </w:r>
-            <w:proofErr w:type="gramEnd"/>
-            <w:r>
-              <w:rPr>
-                <w:rFonts w:ascii="Times New Roman" w:hAnsi="Times New Roman" w:cs="Times New Roman"/>
-                <w:color w:val="000000" w:themeColor="text1"/>
-                <w:sz w:val="24"/>
-                <w:szCs w:val="24"/>
-              </w:rPr>
-              <w:t>, Rafael ,</w:t>
+              <w:t xml:space="preserve"> ,Leonardo, Rafael ,</w:t>
             </w:r>
             <w:r>
               <w:rPr>
@@ -7876,7 +7854,6 @@
               <w:t xml:space="preserve">, </w:t>
             </w:r>
             <w:proofErr w:type="spellStart"/>
-            <w:proofErr w:type="gramStart"/>
             <w:r>
               <w:rPr>
                 <w:rFonts w:ascii="Times New Roman" w:hAnsi="Times New Roman" w:cs="Times New Roman"/>
@@ -7894,17 +7871,7 @@
                 <w:sz w:val="24"/>
                 <w:szCs w:val="24"/>
               </w:rPr>
-              <w:t xml:space="preserve"> ,Leonardo</w:t>
-            </w:r>
-            <w:proofErr w:type="gramEnd"/>
-            <w:r>
-              <w:rPr>
-                <w:rFonts w:ascii="Times New Roman" w:hAnsi="Times New Roman" w:cs="Times New Roman"/>
-                <w:color w:val="000000" w:themeColor="text1"/>
-                <w:sz w:val="24"/>
-                <w:szCs w:val="24"/>
-              </w:rPr>
-              <w:t>, Rafael ,</w:t>
+              <w:t xml:space="preserve"> ,Leonardo, Rafael ,</w:t>
             </w:r>
             <w:r>
               <w:rPr>
@@ -8149,6 +8116,924 @@
         </w:tc>
       </w:tr>
     </w:tbl>
+    <w:p>
+      <w:pPr>
+        <w:pStyle w:val="Corpodetexto"/>
+        <w:spacing w:after="40"/>
+        <w:ind w:left="1782" w:right="1783"/>
+        <w:jc w:val="center"/>
+        <w:rPr>
+          <w:rFonts w:ascii="Times New Roman" w:hAnsi="Times New Roman" w:cs="Times New Roman"/>
+          <w:color w:val="000000" w:themeColor="text1"/>
+        </w:rPr>
+      </w:pPr>
+    </w:p>
+    <w:p>
+      <w:pPr>
+        <w:pStyle w:val="Corpodetexto"/>
+        <w:spacing w:after="40"/>
+        <w:ind w:left="1782" w:right="1783"/>
+        <w:jc w:val="center"/>
+        <w:rPr>
+          <w:rFonts w:ascii="Times New Roman" w:hAnsi="Times New Roman" w:cs="Times New Roman"/>
+          <w:color w:val="000000" w:themeColor="text1"/>
+        </w:rPr>
+      </w:pPr>
+      <w:r>
+        <w:rPr>
+          <w:rFonts w:ascii="Times New Roman" w:hAnsi="Times New Roman" w:cs="Times New Roman"/>
+          <w:color w:val="000000" w:themeColor="text1"/>
+        </w:rPr>
+        <w:t>Quadro 0</w:t>
+      </w:r>
+      <w:r>
+        <w:rPr>
+          <w:rFonts w:ascii="Times New Roman" w:hAnsi="Times New Roman" w:cs="Times New Roman"/>
+          <w:color w:val="000000" w:themeColor="text1"/>
+        </w:rPr>
+        <w:t>3</w:t>
+      </w:r>
+      <w:r>
+        <w:rPr>
+          <w:rFonts w:ascii="Times New Roman" w:hAnsi="Times New Roman" w:cs="Times New Roman"/>
+          <w:color w:val="000000" w:themeColor="text1"/>
+        </w:rPr>
+        <w:t xml:space="preserve"> – RF 00</w:t>
+      </w:r>
+      <w:r>
+        <w:rPr>
+          <w:rFonts w:ascii="Times New Roman" w:hAnsi="Times New Roman" w:cs="Times New Roman"/>
+          <w:color w:val="000000" w:themeColor="text1"/>
+        </w:rPr>
+        <w:t>3</w:t>
+      </w:r>
+      <w:r>
+        <w:rPr>
+          <w:rFonts w:ascii="Times New Roman" w:hAnsi="Times New Roman" w:cs="Times New Roman"/>
+          <w:color w:val="000000" w:themeColor="text1"/>
+        </w:rPr>
+        <w:t xml:space="preserve">: </w:t>
+      </w:r>
+      <w:r>
+        <w:rPr>
+          <w:rFonts w:ascii="Times New Roman" w:hAnsi="Times New Roman" w:cs="Times New Roman"/>
+          <w:color w:val="000000" w:themeColor="text1"/>
+        </w:rPr>
+        <w:t>Conta</w:t>
+      </w:r>
+      <w:r>
+        <w:rPr>
+          <w:rFonts w:ascii="Times New Roman" w:hAnsi="Times New Roman" w:cs="Times New Roman"/>
+          <w:color w:val="000000" w:themeColor="text1"/>
+        </w:rPr>
+        <w:t>.</w:t>
+      </w:r>
+    </w:p>
+    <w:tbl>
+      <w:tblPr>
+        <w:tblStyle w:val="TableNormal"/>
+        <w:tblW w:w="0" w:type="auto"/>
+        <w:tblInd w:w="562" w:type="dxa"/>
+        <w:tblBorders>
+          <w:top w:val="single" w:sz="8" w:space="0" w:color="000000"/>
+          <w:left w:val="single" w:sz="8" w:space="0" w:color="000000"/>
+          <w:bottom w:val="single" w:sz="8" w:space="0" w:color="000000"/>
+          <w:right w:val="single" w:sz="8" w:space="0" w:color="000000"/>
+          <w:insideH w:val="single" w:sz="8" w:space="0" w:color="000000"/>
+          <w:insideV w:val="single" w:sz="8" w:space="0" w:color="000000"/>
+        </w:tblBorders>
+        <w:tblLayout w:type="fixed"/>
+        <w:tblLook w:val="01E0" w:firstRow="1" w:lastRow="1" w:firstColumn="1" w:lastColumn="1" w:noHBand="0" w:noVBand="0"/>
+      </w:tblPr>
+      <w:tblGrid>
+        <w:gridCol w:w="2665"/>
+        <w:gridCol w:w="6388"/>
+      </w:tblGrid>
+      <w:tr>
+        <w:trPr>
+          <w:trHeight w:val="392"/>
+        </w:trPr>
+        <w:tc>
+          <w:tcPr>
+            <w:tcW w:w="2665" w:type="dxa"/>
+          </w:tcPr>
+          <w:p>
+            <w:pPr>
+              <w:pStyle w:val="TableParagraph"/>
+              <w:spacing w:before="117"/>
+              <w:ind w:left="102"/>
+              <w:rPr>
+                <w:rFonts w:ascii="Times New Roman" w:hAnsi="Times New Roman" w:cs="Times New Roman"/>
+                <w:b/>
+                <w:color w:val="000000" w:themeColor="text1"/>
+                <w:sz w:val="24"/>
+              </w:rPr>
+            </w:pPr>
+            <w:r>
+              <w:rPr>
+                <w:rFonts w:ascii="Times New Roman" w:hAnsi="Times New Roman" w:cs="Times New Roman"/>
+                <w:b/>
+                <w:color w:val="000000" w:themeColor="text1"/>
+                <w:sz w:val="24"/>
+              </w:rPr>
+              <w:t>Identificador</w:t>
+            </w:r>
+          </w:p>
+        </w:tc>
+        <w:tc>
+          <w:tcPr>
+            <w:tcW w:w="6388" w:type="dxa"/>
+          </w:tcPr>
+          <w:p>
+            <w:pPr>
+              <w:pStyle w:val="TableParagraph"/>
+              <w:spacing w:before="117"/>
+              <w:ind w:left="102"/>
+              <w:rPr>
+                <w:rFonts w:ascii="Times New Roman" w:hAnsi="Times New Roman" w:cs="Times New Roman"/>
+                <w:b/>
+                <w:color w:val="000000" w:themeColor="text1"/>
+                <w:sz w:val="24"/>
+              </w:rPr>
+            </w:pPr>
+            <w:r>
+              <w:rPr>
+                <w:rFonts w:ascii="Times New Roman" w:hAnsi="Times New Roman" w:cs="Times New Roman"/>
+                <w:b/>
+                <w:color w:val="000000" w:themeColor="text1"/>
+                <w:sz w:val="24"/>
+              </w:rPr>
+              <w:t>RF 001</w:t>
+            </w:r>
+          </w:p>
+        </w:tc>
+      </w:tr>
+      <w:tr>
+        <w:trPr>
+          <w:trHeight w:val="392"/>
+        </w:trPr>
+        <w:tc>
+          <w:tcPr>
+            <w:tcW w:w="2665" w:type="dxa"/>
+          </w:tcPr>
+          <w:p>
+            <w:pPr>
+              <w:pStyle w:val="TableParagraph"/>
+              <w:spacing w:before="117"/>
+              <w:ind w:left="102"/>
+              <w:rPr>
+                <w:rFonts w:ascii="Times New Roman" w:hAnsi="Times New Roman" w:cs="Times New Roman"/>
+                <w:b/>
+                <w:color w:val="000000" w:themeColor="text1"/>
+                <w:sz w:val="24"/>
+              </w:rPr>
+            </w:pPr>
+            <w:r>
+              <w:rPr>
+                <w:rFonts w:ascii="Times New Roman" w:hAnsi="Times New Roman" w:cs="Times New Roman"/>
+                <w:b/>
+                <w:color w:val="000000" w:themeColor="text1"/>
+                <w:sz w:val="24"/>
+              </w:rPr>
+              <w:t>Tipo do Requisito</w:t>
+            </w:r>
+          </w:p>
+        </w:tc>
+        <w:tc>
+          <w:tcPr>
+            <w:tcW w:w="6388" w:type="dxa"/>
+          </w:tcPr>
+          <w:p>
+            <w:pPr>
+              <w:pStyle w:val="TableParagraph"/>
+              <w:spacing w:before="117"/>
+              <w:ind w:left="102"/>
+              <w:rPr>
+                <w:rFonts w:ascii="Times New Roman" w:hAnsi="Times New Roman" w:cs="Times New Roman"/>
+                <w:color w:val="000000" w:themeColor="text1"/>
+                <w:sz w:val="24"/>
+              </w:rPr>
+            </w:pPr>
+            <w:r>
+              <w:rPr>
+                <w:rFonts w:ascii="Times New Roman" w:hAnsi="Times New Roman" w:cs="Times New Roman"/>
+                <w:color w:val="000000" w:themeColor="text1"/>
+                <w:sz w:val="24"/>
+              </w:rPr>
+              <w:t>Requisito Funcional</w:t>
+            </w:r>
+          </w:p>
+        </w:tc>
+      </w:tr>
+      <w:tr>
+        <w:trPr>
+          <w:trHeight w:val="392"/>
+        </w:trPr>
+        <w:tc>
+          <w:tcPr>
+            <w:tcW w:w="2665" w:type="dxa"/>
+          </w:tcPr>
+          <w:p>
+            <w:pPr>
+              <w:pStyle w:val="TableParagraph"/>
+              <w:spacing w:before="117"/>
+              <w:ind w:left="102"/>
+              <w:rPr>
+                <w:rFonts w:ascii="Times New Roman" w:hAnsi="Times New Roman" w:cs="Times New Roman"/>
+                <w:b/>
+                <w:color w:val="000000" w:themeColor="text1"/>
+                <w:sz w:val="24"/>
+              </w:rPr>
+            </w:pPr>
+            <w:r>
+              <w:rPr>
+                <w:rFonts w:ascii="Times New Roman" w:hAnsi="Times New Roman" w:cs="Times New Roman"/>
+                <w:b/>
+                <w:color w:val="000000" w:themeColor="text1"/>
+                <w:sz w:val="24"/>
+              </w:rPr>
+              <w:t>Caso de Uso</w:t>
+            </w:r>
+          </w:p>
+        </w:tc>
+        <w:tc>
+          <w:tcPr>
+            <w:tcW w:w="6388" w:type="dxa"/>
+          </w:tcPr>
+          <w:p>
+            <w:pPr>
+              <w:pStyle w:val="TableParagraph"/>
+              <w:spacing w:before="117"/>
+              <w:ind w:left="102"/>
+              <w:rPr>
+                <w:rFonts w:ascii="Times New Roman" w:hAnsi="Times New Roman" w:cs="Times New Roman"/>
+                <w:color w:val="000000" w:themeColor="text1"/>
+                <w:sz w:val="24"/>
+              </w:rPr>
+            </w:pPr>
+          </w:p>
+        </w:tc>
+      </w:tr>
+      <w:tr>
+        <w:trPr>
+          <w:trHeight w:val="393"/>
+        </w:trPr>
+        <w:tc>
+          <w:tcPr>
+            <w:tcW w:w="2665" w:type="dxa"/>
+          </w:tcPr>
+          <w:p>
+            <w:pPr>
+              <w:pStyle w:val="TableParagraph"/>
+              <w:spacing w:before="117" w:line="256" w:lineRule="exact"/>
+              <w:ind w:left="102"/>
+              <w:rPr>
+                <w:rFonts w:ascii="Times New Roman" w:hAnsi="Times New Roman" w:cs="Times New Roman"/>
+                <w:b/>
+                <w:color w:val="000000" w:themeColor="text1"/>
+                <w:sz w:val="24"/>
+              </w:rPr>
+            </w:pPr>
+            <w:r>
+              <w:rPr>
+                <w:rFonts w:ascii="Times New Roman" w:hAnsi="Times New Roman" w:cs="Times New Roman"/>
+                <w:b/>
+                <w:color w:val="000000" w:themeColor="text1"/>
+                <w:sz w:val="24"/>
+              </w:rPr>
+              <w:t>Versão</w:t>
+            </w:r>
+          </w:p>
+        </w:tc>
+        <w:tc>
+          <w:tcPr>
+            <w:tcW w:w="6388" w:type="dxa"/>
+          </w:tcPr>
+          <w:p>
+            <w:pPr>
+              <w:pStyle w:val="TableParagraph"/>
+              <w:spacing w:before="117" w:line="256" w:lineRule="exact"/>
+              <w:ind w:left="102"/>
+              <w:rPr>
+                <w:rFonts w:ascii="Times New Roman" w:hAnsi="Times New Roman" w:cs="Times New Roman"/>
+                <w:color w:val="000000" w:themeColor="text1"/>
+                <w:sz w:val="24"/>
+              </w:rPr>
+            </w:pPr>
+            <w:r>
+              <w:rPr>
+                <w:rFonts w:ascii="Times New Roman" w:hAnsi="Times New Roman" w:cs="Times New Roman"/>
+                <w:color w:val="000000" w:themeColor="text1"/>
+                <w:sz w:val="24"/>
+              </w:rPr>
+              <w:t>1.0</w:t>
+            </w:r>
+          </w:p>
+        </w:tc>
+      </w:tr>
+      <w:tr>
+        <w:trPr>
+          <w:trHeight w:val="392"/>
+        </w:trPr>
+        <w:tc>
+          <w:tcPr>
+            <w:tcW w:w="2665" w:type="dxa"/>
+          </w:tcPr>
+          <w:p>
+            <w:pPr>
+              <w:pStyle w:val="TableParagraph"/>
+              <w:spacing w:before="117"/>
+              <w:ind w:left="102"/>
+              <w:rPr>
+                <w:rFonts w:ascii="Times New Roman" w:hAnsi="Times New Roman" w:cs="Times New Roman"/>
+                <w:b/>
+                <w:color w:val="000000" w:themeColor="text1"/>
+                <w:sz w:val="24"/>
+              </w:rPr>
+            </w:pPr>
+            <w:r>
+              <w:rPr>
+                <w:rFonts w:ascii="Times New Roman" w:hAnsi="Times New Roman" w:cs="Times New Roman"/>
+                <w:b/>
+                <w:color w:val="000000" w:themeColor="text1"/>
+                <w:sz w:val="24"/>
+              </w:rPr>
+              <w:t>Nome</w:t>
+            </w:r>
+          </w:p>
+        </w:tc>
+        <w:tc>
+          <w:tcPr>
+            <w:tcW w:w="6388" w:type="dxa"/>
+          </w:tcPr>
+          <w:p>
+            <w:pPr>
+              <w:pStyle w:val="TableParagraph"/>
+              <w:spacing w:before="117"/>
+              <w:ind w:left="102"/>
+              <w:rPr>
+                <w:rFonts w:ascii="Times New Roman" w:hAnsi="Times New Roman" w:cs="Times New Roman"/>
+                <w:color w:val="000000" w:themeColor="text1"/>
+                <w:sz w:val="24"/>
+              </w:rPr>
+            </w:pPr>
+            <w:r>
+              <w:rPr>
+                <w:rFonts w:ascii="Times New Roman" w:hAnsi="Times New Roman" w:cs="Times New Roman"/>
+                <w:color w:val="000000" w:themeColor="text1"/>
+              </w:rPr>
+              <w:t>Movimentação</w:t>
+            </w:r>
+          </w:p>
+        </w:tc>
+      </w:tr>
+      <w:tr>
+        <w:trPr>
+          <w:trHeight w:val="3429"/>
+        </w:trPr>
+        <w:tc>
+          <w:tcPr>
+            <w:tcW w:w="2665" w:type="dxa"/>
+          </w:tcPr>
+          <w:p>
+            <w:pPr>
+              <w:pStyle w:val="TableParagraph"/>
+              <w:spacing w:before="117" w:line="240" w:lineRule="auto"/>
+              <w:ind w:left="102"/>
+              <w:rPr>
+                <w:rFonts w:ascii="Times New Roman" w:hAnsi="Times New Roman" w:cs="Times New Roman"/>
+                <w:b/>
+                <w:color w:val="000000" w:themeColor="text1"/>
+                <w:sz w:val="24"/>
+              </w:rPr>
+            </w:pPr>
+            <w:r>
+              <w:rPr>
+                <w:rFonts w:ascii="Times New Roman" w:hAnsi="Times New Roman" w:cs="Times New Roman"/>
+                <w:b/>
+                <w:color w:val="000000" w:themeColor="text1"/>
+                <w:sz w:val="24"/>
+              </w:rPr>
+              <w:t>Descrição</w:t>
+            </w:r>
+          </w:p>
+        </w:tc>
+        <w:tc>
+          <w:tcPr>
+            <w:tcW w:w="6388" w:type="dxa"/>
+          </w:tcPr>
+          <w:p>
+            <w:pPr>
+              <w:pStyle w:val="TableParagraph"/>
+              <w:spacing w:line="270" w:lineRule="atLeast"/>
+              <w:ind w:left="102" w:right="20" w:firstLine="9"/>
+              <w:jc w:val="both"/>
+              <w:rPr>
+                <w:rFonts w:ascii="Times New Roman" w:hAnsi="Times New Roman" w:cs="Times New Roman"/>
+                <w:color w:val="000000" w:themeColor="text1"/>
+                <w:sz w:val="24"/>
+                <w:szCs w:val="24"/>
+              </w:rPr>
+            </w:pPr>
+            <w:r>
+              <w:rPr>
+                <w:rFonts w:ascii="Times New Roman" w:hAnsi="Times New Roman" w:cs="Times New Roman"/>
+                <w:color w:val="000000" w:themeColor="text1"/>
+                <w:sz w:val="24"/>
+                <w:szCs w:val="24"/>
+              </w:rPr>
+              <w:t>Operações permitidas são:</w:t>
+            </w:r>
+          </w:p>
+          <w:p>
+            <w:pPr>
+              <w:pStyle w:val="TableParagraph"/>
+              <w:spacing w:line="270" w:lineRule="atLeast"/>
+              <w:ind w:left="102" w:right="20" w:firstLine="9"/>
+              <w:jc w:val="both"/>
+              <w:rPr>
+                <w:rFonts w:ascii="Times New Roman" w:hAnsi="Times New Roman" w:cs="Times New Roman"/>
+                <w:color w:val="000000" w:themeColor="text1"/>
+                <w:sz w:val="24"/>
+                <w:szCs w:val="24"/>
+              </w:rPr>
+            </w:pPr>
+          </w:p>
+          <w:p>
+            <w:pPr>
+              <w:rPr>
+                <w:rFonts w:ascii="Times New Roman" w:hAnsi="Times New Roman" w:cs="Times New Roman"/>
+                <w:b/>
+                <w:color w:val="000000" w:themeColor="text1"/>
+              </w:rPr>
+            </w:pPr>
+            <w:r>
+              <w:rPr>
+                <w:rFonts w:ascii="Times New Roman" w:hAnsi="Times New Roman" w:cs="Times New Roman"/>
+                <w:b/>
+                <w:color w:val="000000" w:themeColor="text1"/>
+                <w:sz w:val="24"/>
+                <w:szCs w:val="24"/>
+              </w:rPr>
+              <w:t>Cadastrar Conta</w:t>
+            </w:r>
+            <w:r>
+              <w:rPr>
+                <w:rFonts w:ascii="Times New Roman" w:hAnsi="Times New Roman" w:cs="Times New Roman"/>
+                <w:color w:val="000000" w:themeColor="text1"/>
+                <w:sz w:val="24"/>
+                <w:szCs w:val="24"/>
+              </w:rPr>
+              <w:t xml:space="preserve">: </w:t>
+            </w:r>
+            <w:r>
+              <w:rPr>
+                <w:rFonts w:ascii="Times New Roman" w:hAnsi="Times New Roman" w:cs="Times New Roman"/>
+                <w:color w:val="000000" w:themeColor="text1"/>
+                <w:sz w:val="24"/>
+                <w:szCs w:val="24"/>
+              </w:rPr>
+              <w:t>O usuário preenche os dados solicitados na tela para que sejam registrados no banco de dados da aplicação</w:t>
+            </w:r>
+          </w:p>
+          <w:p>
+            <w:pPr>
+              <w:rPr>
+                <w:rFonts w:ascii="Times New Roman" w:hAnsi="Times New Roman" w:cs="Times New Roman"/>
+                <w:color w:val="000000" w:themeColor="text1"/>
+              </w:rPr>
+            </w:pPr>
+          </w:p>
+          <w:p>
+            <w:pPr>
+              <w:rPr>
+                <w:rFonts w:ascii="Times New Roman" w:hAnsi="Times New Roman" w:cs="Times New Roman"/>
+                <w:color w:val="000000" w:themeColor="text1"/>
+              </w:rPr>
+            </w:pPr>
+            <w:r>
+              <w:rPr>
+                <w:rFonts w:ascii="Times New Roman" w:hAnsi="Times New Roman" w:cs="Times New Roman"/>
+                <w:b/>
+                <w:color w:val="000000" w:themeColor="text1"/>
+              </w:rPr>
+              <w:t>Consultar Conta</w:t>
+            </w:r>
+            <w:r>
+              <w:rPr>
+                <w:rFonts w:ascii="Times New Roman" w:hAnsi="Times New Roman" w:cs="Times New Roman"/>
+                <w:color w:val="000000" w:themeColor="text1"/>
+              </w:rPr>
+              <w:t>: Na tela de cadastro o usuário visualiza uma lista de contas já cadastradas.</w:t>
+            </w:r>
+          </w:p>
+          <w:p>
+            <w:pPr>
+              <w:pStyle w:val="TableParagraph"/>
+              <w:spacing w:line="270" w:lineRule="atLeast"/>
+              <w:ind w:left="0" w:right="20"/>
+              <w:jc w:val="both"/>
+              <w:rPr>
+                <w:rFonts w:ascii="Times New Roman" w:hAnsi="Times New Roman" w:cs="Times New Roman"/>
+                <w:color w:val="000000" w:themeColor="text1"/>
+                <w:sz w:val="24"/>
+                <w:szCs w:val="24"/>
+              </w:rPr>
+            </w:pPr>
+          </w:p>
+          <w:p>
+            <w:pPr>
+              <w:pStyle w:val="TableParagraph"/>
+              <w:spacing w:line="270" w:lineRule="atLeast"/>
+              <w:ind w:left="0" w:right="20"/>
+              <w:jc w:val="both"/>
+              <w:rPr>
+                <w:rFonts w:ascii="Times New Roman" w:hAnsi="Times New Roman" w:cs="Times New Roman"/>
+                <w:color w:val="000000" w:themeColor="text1"/>
+                <w:sz w:val="24"/>
+                <w:szCs w:val="24"/>
+              </w:rPr>
+            </w:pPr>
+            <w:r>
+              <w:rPr>
+                <w:rFonts w:ascii="Times New Roman" w:hAnsi="Times New Roman" w:cs="Times New Roman"/>
+                <w:b/>
+                <w:color w:val="000000" w:themeColor="text1"/>
+                <w:sz w:val="24"/>
+                <w:szCs w:val="24"/>
+              </w:rPr>
+              <w:t>Alterar Conta:</w:t>
+            </w:r>
+            <w:r>
+              <w:rPr>
+                <w:rFonts w:ascii="Times New Roman" w:hAnsi="Times New Roman" w:cs="Times New Roman"/>
+                <w:color w:val="000000" w:themeColor="text1"/>
+                <w:sz w:val="24"/>
+                <w:szCs w:val="24"/>
+              </w:rPr>
+              <w:t xml:space="preserve"> Ao selecionar uma das contas listadas o usuário pode alterar o status da conta de ativo para inativo ou de inativo par ativo.</w:t>
+            </w:r>
+          </w:p>
+        </w:tc>
+      </w:tr>
+      <w:tr>
+        <w:trPr>
+          <w:trHeight w:val="392"/>
+        </w:trPr>
+        <w:tc>
+          <w:tcPr>
+            <w:tcW w:w="2665" w:type="dxa"/>
+          </w:tcPr>
+          <w:p>
+            <w:pPr>
+              <w:pStyle w:val="TableParagraph"/>
+              <w:spacing w:before="117"/>
+              <w:ind w:left="102"/>
+              <w:rPr>
+                <w:rFonts w:ascii="Times New Roman" w:hAnsi="Times New Roman" w:cs="Times New Roman"/>
+                <w:b/>
+                <w:color w:val="000000" w:themeColor="text1"/>
+                <w:sz w:val="24"/>
+              </w:rPr>
+            </w:pPr>
+            <w:r>
+              <w:rPr>
+                <w:rFonts w:ascii="Times New Roman" w:hAnsi="Times New Roman" w:cs="Times New Roman"/>
+                <w:b/>
+                <w:color w:val="000000" w:themeColor="text1"/>
+                <w:sz w:val="24"/>
+              </w:rPr>
+              <w:t>Autor</w:t>
+            </w:r>
+          </w:p>
+        </w:tc>
+        <w:tc>
+          <w:tcPr>
+            <w:tcW w:w="6388" w:type="dxa"/>
+          </w:tcPr>
+          <w:p>
+            <w:pPr>
+              <w:pStyle w:val="TableParagraph"/>
+              <w:spacing w:before="117"/>
+              <w:ind w:left="102"/>
+              <w:rPr>
+                <w:rFonts w:ascii="Times New Roman" w:hAnsi="Times New Roman" w:cs="Times New Roman"/>
+                <w:color w:val="000000" w:themeColor="text1"/>
+                <w:sz w:val="24"/>
+              </w:rPr>
+            </w:pPr>
+            <w:proofErr w:type="spellStart"/>
+            <w:r>
+              <w:rPr>
+                <w:rFonts w:ascii="Times New Roman" w:hAnsi="Times New Roman" w:cs="Times New Roman"/>
+                <w:color w:val="000000" w:themeColor="text1"/>
+                <w:sz w:val="24"/>
+                <w:szCs w:val="24"/>
+              </w:rPr>
+              <w:t>Emilson</w:t>
+            </w:r>
+            <w:proofErr w:type="spellEnd"/>
+            <w:r>
+              <w:rPr>
+                <w:rFonts w:ascii="Times New Roman" w:hAnsi="Times New Roman" w:cs="Times New Roman"/>
+                <w:color w:val="000000" w:themeColor="text1"/>
+                <w:sz w:val="24"/>
+                <w:szCs w:val="24"/>
+              </w:rPr>
+              <w:t xml:space="preserve">, </w:t>
+            </w:r>
+            <w:proofErr w:type="spellStart"/>
+            <w:r>
+              <w:rPr>
+                <w:rFonts w:ascii="Times New Roman" w:hAnsi="Times New Roman" w:cs="Times New Roman"/>
+                <w:color w:val="000000" w:themeColor="text1"/>
+                <w:sz w:val="24"/>
+                <w:szCs w:val="24"/>
+              </w:rPr>
+              <w:t>Tarcisio</w:t>
+            </w:r>
+            <w:proofErr w:type="spellEnd"/>
+            <w:r>
+              <w:rPr>
+                <w:rFonts w:ascii="Times New Roman" w:hAnsi="Times New Roman" w:cs="Times New Roman"/>
+                <w:color w:val="000000" w:themeColor="text1"/>
+                <w:sz w:val="24"/>
+                <w:szCs w:val="24"/>
+              </w:rPr>
+              <w:t xml:space="preserve"> ,Leonardo, Rafael ,</w:t>
+            </w:r>
+            <w:r>
+              <w:rPr>
+                <w:rFonts w:ascii="Times New Roman" w:hAnsi="Times New Roman" w:cs="Times New Roman"/>
+                <w:color w:val="000000" w:themeColor="text1"/>
+                <w:sz w:val="24"/>
+                <w:szCs w:val="24"/>
+              </w:rPr>
+              <w:t>Yara</w:t>
+            </w:r>
+          </w:p>
+        </w:tc>
+      </w:tr>
+      <w:tr>
+        <w:trPr>
+          <w:trHeight w:val="395"/>
+        </w:trPr>
+        <w:tc>
+          <w:tcPr>
+            <w:tcW w:w="2665" w:type="dxa"/>
+          </w:tcPr>
+          <w:p>
+            <w:pPr>
+              <w:pStyle w:val="TableParagraph"/>
+              <w:spacing w:before="120"/>
+              <w:ind w:left="102"/>
+              <w:rPr>
+                <w:rFonts w:ascii="Times New Roman" w:hAnsi="Times New Roman" w:cs="Times New Roman"/>
+                <w:b/>
+                <w:color w:val="000000" w:themeColor="text1"/>
+                <w:sz w:val="24"/>
+              </w:rPr>
+            </w:pPr>
+            <w:r>
+              <w:rPr>
+                <w:rFonts w:ascii="Times New Roman" w:hAnsi="Times New Roman" w:cs="Times New Roman"/>
+                <w:b/>
+                <w:color w:val="000000" w:themeColor="text1"/>
+                <w:sz w:val="24"/>
+              </w:rPr>
+              <w:t>Fonte/Origem</w:t>
+            </w:r>
+          </w:p>
+        </w:tc>
+        <w:tc>
+          <w:tcPr>
+            <w:tcW w:w="6388" w:type="dxa"/>
+          </w:tcPr>
+          <w:p>
+            <w:pPr>
+              <w:pStyle w:val="TableParagraph"/>
+              <w:spacing w:before="120"/>
+              <w:ind w:left="102"/>
+              <w:rPr>
+                <w:rFonts w:ascii="Times New Roman" w:hAnsi="Times New Roman" w:cs="Times New Roman"/>
+                <w:color w:val="000000" w:themeColor="text1"/>
+                <w:sz w:val="24"/>
+              </w:rPr>
+            </w:pPr>
+            <w:r>
+              <w:rPr>
+                <w:rFonts w:ascii="Times New Roman" w:hAnsi="Times New Roman" w:cs="Times New Roman"/>
+                <w:color w:val="000000" w:themeColor="text1"/>
+                <w:sz w:val="24"/>
+              </w:rPr>
+              <w:t>Documento Modelo de Análise</w:t>
+            </w:r>
+          </w:p>
+        </w:tc>
+      </w:tr>
+      <w:tr>
+        <w:trPr>
+          <w:trHeight w:val="392"/>
+        </w:trPr>
+        <w:tc>
+          <w:tcPr>
+            <w:tcW w:w="2665" w:type="dxa"/>
+          </w:tcPr>
+          <w:p>
+            <w:pPr>
+              <w:pStyle w:val="TableParagraph"/>
+              <w:spacing w:before="117"/>
+              <w:ind w:left="102"/>
+              <w:rPr>
+                <w:rFonts w:ascii="Times New Roman" w:hAnsi="Times New Roman" w:cs="Times New Roman"/>
+                <w:b/>
+                <w:color w:val="000000" w:themeColor="text1"/>
+                <w:sz w:val="24"/>
+              </w:rPr>
+            </w:pPr>
+            <w:r>
+              <w:rPr>
+                <w:rFonts w:ascii="Times New Roman" w:hAnsi="Times New Roman" w:cs="Times New Roman"/>
+                <w:b/>
+                <w:color w:val="000000" w:themeColor="text1"/>
+                <w:sz w:val="24"/>
+              </w:rPr>
+              <w:t>Critério de</w:t>
+            </w:r>
+            <w:r>
+              <w:rPr>
+                <w:rFonts w:ascii="Times New Roman" w:hAnsi="Times New Roman" w:cs="Times New Roman"/>
+                <w:b/>
+                <w:color w:val="000000" w:themeColor="text1"/>
+                <w:spacing w:val="-33"/>
+                <w:sz w:val="24"/>
+              </w:rPr>
+              <w:t xml:space="preserve"> </w:t>
+            </w:r>
+            <w:r>
+              <w:rPr>
+                <w:rFonts w:ascii="Times New Roman" w:hAnsi="Times New Roman" w:cs="Times New Roman"/>
+                <w:b/>
+                <w:color w:val="000000" w:themeColor="text1"/>
+                <w:sz w:val="24"/>
+              </w:rPr>
+              <w:t>Verificação</w:t>
+            </w:r>
+          </w:p>
+        </w:tc>
+        <w:tc>
+          <w:tcPr>
+            <w:tcW w:w="6388" w:type="dxa"/>
+          </w:tcPr>
+          <w:p>
+            <w:pPr>
+              <w:pStyle w:val="TableParagraph"/>
+              <w:spacing w:line="240" w:lineRule="auto"/>
+              <w:ind w:left="0"/>
+              <w:rPr>
+                <w:rFonts w:ascii="Times New Roman" w:hAnsi="Times New Roman" w:cs="Times New Roman"/>
+                <w:color w:val="000000" w:themeColor="text1"/>
+              </w:rPr>
+            </w:pPr>
+          </w:p>
+        </w:tc>
+      </w:tr>
+      <w:tr>
+        <w:trPr>
+          <w:trHeight w:val="668"/>
+        </w:trPr>
+        <w:tc>
+          <w:tcPr>
+            <w:tcW w:w="2665" w:type="dxa"/>
+          </w:tcPr>
+          <w:p>
+            <w:pPr>
+              <w:pStyle w:val="TableParagraph"/>
+              <w:spacing w:before="117" w:line="240" w:lineRule="auto"/>
+              <w:ind w:left="102"/>
+              <w:rPr>
+                <w:rFonts w:ascii="Times New Roman" w:hAnsi="Times New Roman" w:cs="Times New Roman"/>
+                <w:b/>
+                <w:color w:val="000000" w:themeColor="text1"/>
+                <w:sz w:val="24"/>
+              </w:rPr>
+            </w:pPr>
+            <w:r>
+              <w:rPr>
+                <w:rFonts w:ascii="Times New Roman" w:hAnsi="Times New Roman" w:cs="Times New Roman"/>
+                <w:b/>
+                <w:color w:val="000000" w:themeColor="text1"/>
+                <w:sz w:val="24"/>
+              </w:rPr>
+              <w:t>Dependência</w:t>
+            </w:r>
+          </w:p>
+        </w:tc>
+        <w:tc>
+          <w:tcPr>
+            <w:tcW w:w="6388" w:type="dxa"/>
+          </w:tcPr>
+          <w:p>
+            <w:pPr>
+              <w:pStyle w:val="TableParagraph"/>
+              <w:spacing w:before="117" w:line="240" w:lineRule="auto"/>
+              <w:ind w:left="102"/>
+              <w:rPr>
+                <w:rFonts w:ascii="Times New Roman" w:hAnsi="Times New Roman" w:cs="Times New Roman"/>
+                <w:color w:val="000000" w:themeColor="text1"/>
+                <w:sz w:val="24"/>
+              </w:rPr>
+            </w:pPr>
+          </w:p>
+        </w:tc>
+      </w:tr>
+      <w:tr>
+        <w:trPr>
+          <w:trHeight w:val="392"/>
+        </w:trPr>
+        <w:tc>
+          <w:tcPr>
+            <w:tcW w:w="2665" w:type="dxa"/>
+          </w:tcPr>
+          <w:p>
+            <w:pPr>
+              <w:pStyle w:val="TableParagraph"/>
+              <w:spacing w:before="117"/>
+              <w:ind w:left="102"/>
+              <w:rPr>
+                <w:rFonts w:ascii="Times New Roman" w:hAnsi="Times New Roman" w:cs="Times New Roman"/>
+                <w:b/>
+                <w:color w:val="000000" w:themeColor="text1"/>
+                <w:sz w:val="24"/>
+              </w:rPr>
+            </w:pPr>
+            <w:r>
+              <w:rPr>
+                <w:rFonts w:ascii="Times New Roman" w:hAnsi="Times New Roman" w:cs="Times New Roman"/>
+                <w:b/>
+                <w:color w:val="000000" w:themeColor="text1"/>
+                <w:sz w:val="24"/>
+              </w:rPr>
+              <w:t>Prioridade</w:t>
+            </w:r>
+          </w:p>
+        </w:tc>
+        <w:tc>
+          <w:tcPr>
+            <w:tcW w:w="6388" w:type="dxa"/>
+          </w:tcPr>
+          <w:p>
+            <w:pPr>
+              <w:pStyle w:val="TableParagraph"/>
+              <w:spacing w:before="117"/>
+              <w:ind w:left="102"/>
+              <w:rPr>
+                <w:rFonts w:ascii="Times New Roman" w:hAnsi="Times New Roman" w:cs="Times New Roman"/>
+                <w:color w:val="000000" w:themeColor="text1"/>
+                <w:sz w:val="24"/>
+              </w:rPr>
+            </w:pPr>
+            <w:r>
+              <w:rPr>
+                <w:rFonts w:ascii="Times New Roman" w:hAnsi="Times New Roman" w:cs="Times New Roman"/>
+                <w:color w:val="000000" w:themeColor="text1"/>
+                <w:sz w:val="24"/>
+              </w:rPr>
+              <w:t>Essencial</w:t>
+            </w:r>
+          </w:p>
+        </w:tc>
+      </w:tr>
+    </w:tbl>
+    <w:p>
+      <w:pPr>
+        <w:ind w:left="1777" w:right="1783"/>
+        <w:jc w:val="center"/>
+        <w:rPr>
+          <w:rFonts w:ascii="Times New Roman" w:hAnsi="Times New Roman" w:cs="Times New Roman"/>
+          <w:color w:val="000000" w:themeColor="text1"/>
+          <w:sz w:val="20"/>
+        </w:rPr>
+      </w:pPr>
+      <w:r>
+        <w:rPr>
+          <w:rFonts w:ascii="Times New Roman" w:hAnsi="Times New Roman" w:cs="Times New Roman"/>
+          <w:color w:val="000000" w:themeColor="text1"/>
+          <w:sz w:val="20"/>
+        </w:rPr>
+        <w:t>Fo</w:t>
+      </w:r>
+      <w:bookmarkStart w:id="15" w:name="_GoBack"/>
+      <w:bookmarkEnd w:id="15"/>
+      <w:r>
+        <w:rPr>
+          <w:rFonts w:ascii="Times New Roman" w:hAnsi="Times New Roman" w:cs="Times New Roman"/>
+          <w:color w:val="000000" w:themeColor="text1"/>
+          <w:sz w:val="20"/>
+        </w:rPr>
+        <w:t>nte: Elaborado pelo autor.</w:t>
+      </w:r>
+    </w:p>
     <w:p>
       <w:pPr>
         <w:rPr>
@@ -9453,7 +10338,6 @@
               <w:t xml:space="preserve">, </w:t>
             </w:r>
             <w:proofErr w:type="spellStart"/>
-            <w:proofErr w:type="gramStart"/>
             <w:r>
               <w:rPr>
                 <w:rFonts w:ascii="Times New Roman" w:hAnsi="Times New Roman" w:cs="Times New Roman"/>
@@ -9471,17 +10355,7 @@
                 <w:sz w:val="24"/>
                 <w:szCs w:val="24"/>
               </w:rPr>
-              <w:t xml:space="preserve"> ,Leonardo</w:t>
-            </w:r>
-            <w:proofErr w:type="gramEnd"/>
-            <w:r>
-              <w:rPr>
-                <w:rFonts w:ascii="Times New Roman" w:hAnsi="Times New Roman" w:cs="Times New Roman"/>
-                <w:color w:val="000000" w:themeColor="text1"/>
-                <w:sz w:val="24"/>
-                <w:szCs w:val="24"/>
-              </w:rPr>
-              <w:t>, Rafael ,</w:t>
+              <w:t xml:space="preserve"> ,Leonardo, Rafael ,</w:t>
             </w:r>
             <w:r>
               <w:rPr>
@@ -9519,7 +10393,7 @@
                   <v:path o:extrusionok="f" gradientshapeok="t" o:connecttype="rect"/>
                   <o:lock v:ext="edit" aspectratio="t"/>
                 </v:shapetype>
-                <v:shape id="_x0000_i1025" type="#_x0000_t75" style="width:340.25pt;height:247.05pt">
+                <v:shape id="_x0000_i1025" type="#_x0000_t75" style="width:339.45pt;height:246.85pt">
                   <v:imagedata r:id="rId12" o:title="ContaBanco"/>
                 </v:shape>
               </w:pict>
@@ -10647,8 +11521,6 @@
           </wp:inline>
         </w:drawing>
       </w:r>
-      <w:bookmarkStart w:id="15" w:name="_GoBack"/>
-      <w:bookmarkEnd w:id="15"/>
     </w:p>
     <w:sectPr>
       <w:headerReference w:type="default" r:id="rId15"/>
@@ -10661,7 +11533,7 @@
 </file>
 
 <file path=word/endnotes.xml><?xml version="1.0" encoding="utf-8"?>
-<w:endnotes xmlns:wpc="http://schemas.microsoft.com/office/word/2010/wordprocessingCanvas" xmlns:mc="http://schemas.openxmlformats.org/markup-compatibility/2006" xmlns:o="urn:schemas-microsoft-com:office:office" xmlns:r="http://schemas.openxmlformats.org/officeDocument/2006/relationships" xmlns:m="http://schemas.openxmlformats.org/officeDocument/2006/math" xmlns:v="urn:schemas-microsoft-com:vml" xmlns:wp14="http://schemas.microsoft.com/office/word/2010/wordprocessingDrawing" xmlns:wp="http://schemas.openxmlformats.org/drawingml/2006/wordprocessingDrawing" xmlns:w10="urn:schemas-microsoft-com:office:word" xmlns:w="http://schemas.openxmlformats.org/wordprocessingml/2006/main" xmlns:w14="http://schemas.microsoft.com/office/word/2010/wordml" xmlns:w15="http://schemas.microsoft.com/office/word/2012/wordml" xmlns:wpg="http://schemas.microsoft.com/office/word/2010/wordprocessingGroup" xmlns:wpi="http://schemas.microsoft.com/office/word/2010/wordprocessingInk" xmlns:wne="http://schemas.microsoft.com/office/word/2006/wordml" xmlns:wps="http://schemas.microsoft.com/office/word/2010/wordprocessingShape" mc:Ignorable="w14 w15 wp14">
+<w:endnotes xmlns:wpc="http://schemas.microsoft.com/office/word/2010/wordprocessingCanvas" xmlns:cx="http://schemas.microsoft.com/office/drawing/2014/chartex" xmlns:mc="http://schemas.openxmlformats.org/markup-compatibility/2006" xmlns:o="urn:schemas-microsoft-com:office:office" xmlns:r="http://schemas.openxmlformats.org/officeDocument/2006/relationships" xmlns:m="http://schemas.openxmlformats.org/officeDocument/2006/math" xmlns:v="urn:schemas-microsoft-com:vml" xmlns:wp14="http://schemas.microsoft.com/office/word/2010/wordprocessingDrawing" xmlns:wp="http://schemas.openxmlformats.org/drawingml/2006/wordprocessingDrawing" xmlns:w10="urn:schemas-microsoft-com:office:word" xmlns:w="http://schemas.openxmlformats.org/wordprocessingml/2006/main" xmlns:w14="http://schemas.microsoft.com/office/word/2010/wordml" xmlns:w15="http://schemas.microsoft.com/office/word/2012/wordml" xmlns:w16se="http://schemas.microsoft.com/office/word/2015/wordml/symex" xmlns:wpg="http://schemas.microsoft.com/office/word/2010/wordprocessingGroup" xmlns:wpi="http://schemas.microsoft.com/office/word/2010/wordprocessingInk" xmlns:wne="http://schemas.microsoft.com/office/word/2006/wordml" xmlns:wps="http://schemas.microsoft.com/office/word/2010/wordprocessingShape" mc:Ignorable="w14 w15 w16se wp14">
   <w:endnote w:type="separator" w:id="-1">
     <w:p>
       <w:r>
@@ -10680,7 +11552,7 @@
 </file>
 
 <file path=word/footer1.xml><?xml version="1.0" encoding="utf-8"?>
-<w:ftr xmlns:wpc="http://schemas.microsoft.com/office/word/2010/wordprocessingCanvas" xmlns:mc="http://schemas.openxmlformats.org/markup-compatibility/2006" xmlns:o="urn:schemas-microsoft-com:office:office" xmlns:r="http://schemas.openxmlformats.org/officeDocument/2006/relationships" xmlns:m="http://schemas.openxmlformats.org/officeDocument/2006/math" xmlns:v="urn:schemas-microsoft-com:vml" xmlns:wp14="http://schemas.microsoft.com/office/word/2010/wordprocessingDrawing" xmlns:wp="http://schemas.openxmlformats.org/drawingml/2006/wordprocessingDrawing" xmlns:w10="urn:schemas-microsoft-com:office:word" xmlns:w="http://schemas.openxmlformats.org/wordprocessingml/2006/main" xmlns:w14="http://schemas.microsoft.com/office/word/2010/wordml" xmlns:w15="http://schemas.microsoft.com/office/word/2012/wordml" xmlns:wpg="http://schemas.microsoft.com/office/word/2010/wordprocessingGroup" xmlns:wpi="http://schemas.microsoft.com/office/word/2010/wordprocessingInk" xmlns:wne="http://schemas.microsoft.com/office/word/2006/wordml" xmlns:wps="http://schemas.microsoft.com/office/word/2010/wordprocessingShape" mc:Ignorable="w14 w15 wp14">
+<w:ftr xmlns:wpc="http://schemas.microsoft.com/office/word/2010/wordprocessingCanvas" xmlns:cx="http://schemas.microsoft.com/office/drawing/2014/chartex" xmlns:mc="http://schemas.openxmlformats.org/markup-compatibility/2006" xmlns:o="urn:schemas-microsoft-com:office:office" xmlns:r="http://schemas.openxmlformats.org/officeDocument/2006/relationships" xmlns:m="http://schemas.openxmlformats.org/officeDocument/2006/math" xmlns:v="urn:schemas-microsoft-com:vml" xmlns:wp14="http://schemas.microsoft.com/office/word/2010/wordprocessingDrawing" xmlns:wp="http://schemas.openxmlformats.org/drawingml/2006/wordprocessingDrawing" xmlns:w10="urn:schemas-microsoft-com:office:word" xmlns:w="http://schemas.openxmlformats.org/wordprocessingml/2006/main" xmlns:w14="http://schemas.microsoft.com/office/word/2010/wordml" xmlns:w15="http://schemas.microsoft.com/office/word/2012/wordml" xmlns:w16se="http://schemas.microsoft.com/office/word/2015/wordml/symex" xmlns:wpg="http://schemas.microsoft.com/office/word/2010/wordprocessingGroup" xmlns:wpi="http://schemas.microsoft.com/office/word/2010/wordprocessingInk" xmlns:wne="http://schemas.microsoft.com/office/word/2006/wordml" xmlns:wps="http://schemas.microsoft.com/office/word/2010/wordprocessingShape" mc:Ignorable="w14 w15 w16se wp14">
   <w:sdt>
     <w:sdtPr>
       <w:id w:val="-946074977"/>
@@ -10709,7 +11581,7 @@
           <w:rPr>
             <w:noProof/>
           </w:rPr>
-          <w:t>18</w:t>
+          <w:t>23</w:t>
         </w:r>
         <w:r>
           <w:fldChar w:fldCharType="end"/>
@@ -10726,7 +11598,7 @@
 </file>
 
 <file path=word/footnotes.xml><?xml version="1.0" encoding="utf-8"?>
-<w:footnotes xmlns:wpc="http://schemas.microsoft.com/office/word/2010/wordprocessingCanvas" xmlns:mc="http://schemas.openxmlformats.org/markup-compatibility/2006" xmlns:o="urn:schemas-microsoft-com:office:office" xmlns:r="http://schemas.openxmlformats.org/officeDocument/2006/relationships" xmlns:m="http://schemas.openxmlformats.org/officeDocument/2006/math" xmlns:v="urn:schemas-microsoft-com:vml" xmlns:wp14="http://schemas.microsoft.com/office/word/2010/wordprocessingDrawing" xmlns:wp="http://schemas.openxmlformats.org/drawingml/2006/wordprocessingDrawing" xmlns:w10="urn:schemas-microsoft-com:office:word" xmlns:w="http://schemas.openxmlformats.org/wordprocessingml/2006/main" xmlns:w14="http://schemas.microsoft.com/office/word/2010/wordml" xmlns:w15="http://schemas.microsoft.com/office/word/2012/wordml" xmlns:wpg="http://schemas.microsoft.com/office/word/2010/wordprocessingGroup" xmlns:wpi="http://schemas.microsoft.com/office/word/2010/wordprocessingInk" xmlns:wne="http://schemas.microsoft.com/office/word/2006/wordml" xmlns:wps="http://schemas.microsoft.com/office/word/2010/wordprocessingShape" mc:Ignorable="w14 w15 wp14">
+<w:footnotes xmlns:wpc="http://schemas.microsoft.com/office/word/2010/wordprocessingCanvas" xmlns:cx="http://schemas.microsoft.com/office/drawing/2014/chartex" xmlns:mc="http://schemas.openxmlformats.org/markup-compatibility/2006" xmlns:o="urn:schemas-microsoft-com:office:office" xmlns:r="http://schemas.openxmlformats.org/officeDocument/2006/relationships" xmlns:m="http://schemas.openxmlformats.org/officeDocument/2006/math" xmlns:v="urn:schemas-microsoft-com:vml" xmlns:wp14="http://schemas.microsoft.com/office/word/2010/wordprocessingDrawing" xmlns:wp="http://schemas.openxmlformats.org/drawingml/2006/wordprocessingDrawing" xmlns:w10="urn:schemas-microsoft-com:office:word" xmlns:w="http://schemas.openxmlformats.org/wordprocessingml/2006/main" xmlns:w14="http://schemas.microsoft.com/office/word/2010/wordml" xmlns:w15="http://schemas.microsoft.com/office/word/2012/wordml" xmlns:w16se="http://schemas.microsoft.com/office/word/2015/wordml/symex" xmlns:wpg="http://schemas.microsoft.com/office/word/2010/wordprocessingGroup" xmlns:wpi="http://schemas.microsoft.com/office/word/2010/wordprocessingInk" xmlns:wne="http://schemas.microsoft.com/office/word/2006/wordml" xmlns:wps="http://schemas.microsoft.com/office/word/2010/wordprocessingShape" mc:Ignorable="w14 w15 w16se wp14">
   <w:footnote w:type="separator" w:id="-1">
     <w:p>
       <w:r>
@@ -10745,7 +11617,7 @@
 </file>
 
 <file path=word/header1.xml><?xml version="1.0" encoding="utf-8"?>
-<w:hdr xmlns:wpc="http://schemas.microsoft.com/office/word/2010/wordprocessingCanvas" xmlns:mc="http://schemas.openxmlformats.org/markup-compatibility/2006" xmlns:o="urn:schemas-microsoft-com:office:office" xmlns:r="http://schemas.openxmlformats.org/officeDocument/2006/relationships" xmlns:m="http://schemas.openxmlformats.org/officeDocument/2006/math" xmlns:v="urn:schemas-microsoft-com:vml" xmlns:wp14="http://schemas.microsoft.com/office/word/2010/wordprocessingDrawing" xmlns:wp="http://schemas.openxmlformats.org/drawingml/2006/wordprocessingDrawing" xmlns:w10="urn:schemas-microsoft-com:office:word" xmlns:w="http://schemas.openxmlformats.org/wordprocessingml/2006/main" xmlns:w14="http://schemas.microsoft.com/office/word/2010/wordml" xmlns:w15="http://schemas.microsoft.com/office/word/2012/wordml" xmlns:wpg="http://schemas.microsoft.com/office/word/2010/wordprocessingGroup" xmlns:wpi="http://schemas.microsoft.com/office/word/2010/wordprocessingInk" xmlns:wne="http://schemas.microsoft.com/office/word/2006/wordml" xmlns:wps="http://schemas.microsoft.com/office/word/2010/wordprocessingShape" mc:Ignorable="w14 w15 wp14">
+<w:hdr xmlns:wpc="http://schemas.microsoft.com/office/word/2010/wordprocessingCanvas" xmlns:cx="http://schemas.microsoft.com/office/drawing/2014/chartex" xmlns:mc="http://schemas.openxmlformats.org/markup-compatibility/2006" xmlns:o="urn:schemas-microsoft-com:office:office" xmlns:r="http://schemas.openxmlformats.org/officeDocument/2006/relationships" xmlns:m="http://schemas.openxmlformats.org/officeDocument/2006/math" xmlns:v="urn:schemas-microsoft-com:vml" xmlns:wp14="http://schemas.microsoft.com/office/word/2010/wordprocessingDrawing" xmlns:wp="http://schemas.openxmlformats.org/drawingml/2006/wordprocessingDrawing" xmlns:w10="urn:schemas-microsoft-com:office:word" xmlns:w="http://schemas.openxmlformats.org/wordprocessingml/2006/main" xmlns:w14="http://schemas.microsoft.com/office/word/2010/wordml" xmlns:w15="http://schemas.microsoft.com/office/word/2012/wordml" xmlns:w16se="http://schemas.microsoft.com/office/word/2015/wordml/symex" xmlns:wpg="http://schemas.microsoft.com/office/word/2010/wordprocessingGroup" xmlns:wpi="http://schemas.microsoft.com/office/word/2010/wordprocessingInk" xmlns:wne="http://schemas.microsoft.com/office/word/2006/wordml" xmlns:wps="http://schemas.microsoft.com/office/word/2010/wordprocessingShape" mc:Ignorable="w14 w15 w16se wp14">
   <w:p>
     <w:pPr>
       <w:pStyle w:val="Corpodetexto"/>
@@ -10759,7 +11631,7 @@
 </file>
 
 <file path=word/header2.xml><?xml version="1.0" encoding="utf-8"?>
-<w:hdr xmlns:wpc="http://schemas.microsoft.com/office/word/2010/wordprocessingCanvas" xmlns:mc="http://schemas.openxmlformats.org/markup-compatibility/2006" xmlns:o="urn:schemas-microsoft-com:office:office" xmlns:r="http://schemas.openxmlformats.org/officeDocument/2006/relationships" xmlns:m="http://schemas.openxmlformats.org/officeDocument/2006/math" xmlns:v="urn:schemas-microsoft-com:vml" xmlns:wp14="http://schemas.microsoft.com/office/word/2010/wordprocessingDrawing" xmlns:wp="http://schemas.openxmlformats.org/drawingml/2006/wordprocessingDrawing" xmlns:w10="urn:schemas-microsoft-com:office:word" xmlns:w="http://schemas.openxmlformats.org/wordprocessingml/2006/main" xmlns:w14="http://schemas.microsoft.com/office/word/2010/wordml" xmlns:w15="http://schemas.microsoft.com/office/word/2012/wordml" xmlns:wpg="http://schemas.microsoft.com/office/word/2010/wordprocessingGroup" xmlns:wpi="http://schemas.microsoft.com/office/word/2010/wordprocessingInk" xmlns:wne="http://schemas.microsoft.com/office/word/2006/wordml" xmlns:wps="http://schemas.microsoft.com/office/word/2010/wordprocessingShape" mc:Ignorable="w14 w15 wp14">
+<w:hdr xmlns:wpc="http://schemas.microsoft.com/office/word/2010/wordprocessingCanvas" xmlns:cx="http://schemas.microsoft.com/office/drawing/2014/chartex" xmlns:mc="http://schemas.openxmlformats.org/markup-compatibility/2006" xmlns:o="urn:schemas-microsoft-com:office:office" xmlns:r="http://schemas.openxmlformats.org/officeDocument/2006/relationships" xmlns:m="http://schemas.openxmlformats.org/officeDocument/2006/math" xmlns:v="urn:schemas-microsoft-com:vml" xmlns:wp14="http://schemas.microsoft.com/office/word/2010/wordprocessingDrawing" xmlns:wp="http://schemas.openxmlformats.org/drawingml/2006/wordprocessingDrawing" xmlns:w10="urn:schemas-microsoft-com:office:word" xmlns:w="http://schemas.openxmlformats.org/wordprocessingml/2006/main" xmlns:w14="http://schemas.microsoft.com/office/word/2010/wordml" xmlns:w15="http://schemas.microsoft.com/office/word/2012/wordml" xmlns:w16se="http://schemas.microsoft.com/office/word/2015/wordml/symex" xmlns:wpg="http://schemas.microsoft.com/office/word/2010/wordprocessingGroup" xmlns:wpi="http://schemas.microsoft.com/office/word/2010/wordprocessingInk" xmlns:wne="http://schemas.microsoft.com/office/word/2006/wordml" xmlns:wps="http://schemas.microsoft.com/office/word/2010/wordprocessingShape" mc:Ignorable="w14 w15 w16se wp14">
   <w:p>
     <w:pPr>
       <w:pStyle w:val="Corpodetexto"/>
@@ -10920,7 +11792,7 @@
 </file>
 
 <file path=word/numbering.xml><?xml version="1.0" encoding="utf-8"?>
-<w:numbering xmlns:wpc="http://schemas.microsoft.com/office/word/2010/wordprocessingCanvas" xmlns:mc="http://schemas.openxmlformats.org/markup-compatibility/2006" xmlns:o="urn:schemas-microsoft-com:office:office" xmlns:r="http://schemas.openxmlformats.org/officeDocument/2006/relationships" xmlns:m="http://schemas.openxmlformats.org/officeDocument/2006/math" xmlns:v="urn:schemas-microsoft-com:vml" xmlns:wp14="http://schemas.microsoft.com/office/word/2010/wordprocessingDrawing" xmlns:wp="http://schemas.openxmlformats.org/drawingml/2006/wordprocessingDrawing" xmlns:w10="urn:schemas-microsoft-com:office:word" xmlns:w="http://schemas.openxmlformats.org/wordprocessingml/2006/main" xmlns:w14="http://schemas.microsoft.com/office/word/2010/wordml" xmlns:w15="http://schemas.microsoft.com/office/word/2012/wordml" xmlns:wpg="http://schemas.microsoft.com/office/word/2010/wordprocessingGroup" xmlns:wpi="http://schemas.microsoft.com/office/word/2010/wordprocessingInk" xmlns:wne="http://schemas.microsoft.com/office/word/2006/wordml" xmlns:wps="http://schemas.microsoft.com/office/word/2010/wordprocessingShape" mc:Ignorable="w14 w15 wp14">
+<w:numbering xmlns:wpc="http://schemas.microsoft.com/office/word/2010/wordprocessingCanvas" xmlns:cx="http://schemas.microsoft.com/office/drawing/2014/chartex" xmlns:mc="http://schemas.openxmlformats.org/markup-compatibility/2006" xmlns:o="urn:schemas-microsoft-com:office:office" xmlns:r="http://schemas.openxmlformats.org/officeDocument/2006/relationships" xmlns:m="http://schemas.openxmlformats.org/officeDocument/2006/math" xmlns:v="urn:schemas-microsoft-com:vml" xmlns:wp14="http://schemas.microsoft.com/office/word/2010/wordprocessingDrawing" xmlns:wp="http://schemas.openxmlformats.org/drawingml/2006/wordprocessingDrawing" xmlns:w10="urn:schemas-microsoft-com:office:word" xmlns:w="http://schemas.openxmlformats.org/wordprocessingml/2006/main" xmlns:w14="http://schemas.microsoft.com/office/word/2010/wordml" xmlns:w15="http://schemas.microsoft.com/office/word/2012/wordml" xmlns:w16se="http://schemas.microsoft.com/office/word/2015/wordml/symex" xmlns:wpg="http://schemas.microsoft.com/office/word/2010/wordprocessingGroup" xmlns:wpi="http://schemas.microsoft.com/office/word/2010/wordprocessingInk" xmlns:wne="http://schemas.microsoft.com/office/word/2006/wordml" xmlns:wps="http://schemas.microsoft.com/office/word/2010/wordprocessingShape" mc:Ignorable="w14 w15 w16se wp14">
   <w:abstractNum w:abstractNumId="0" w15:restartNumberingAfterBreak="0">
     <w:nsid w:val="09A062E3"/>
     <w:multiLevelType w:val="hybridMultilevel"/>
@@ -13855,7 +14727,7 @@
 </file>
 
 <file path=word/styles.xml><?xml version="1.0" encoding="utf-8"?>
-<w:styles xmlns:mc="http://schemas.openxmlformats.org/markup-compatibility/2006" xmlns:r="http://schemas.openxmlformats.org/officeDocument/2006/relationships" xmlns:w="http://schemas.openxmlformats.org/wordprocessingml/2006/main" xmlns:w14="http://schemas.microsoft.com/office/word/2010/wordml" xmlns:w15="http://schemas.microsoft.com/office/word/2012/wordml" mc:Ignorable="w14 w15">
+<w:styles xmlns:mc="http://schemas.openxmlformats.org/markup-compatibility/2006" xmlns:r="http://schemas.openxmlformats.org/officeDocument/2006/relationships" xmlns:w="http://schemas.openxmlformats.org/wordprocessingml/2006/main" xmlns:w14="http://schemas.microsoft.com/office/word/2010/wordml" xmlns:w15="http://schemas.microsoft.com/office/word/2012/wordml" xmlns:w16se="http://schemas.microsoft.com/office/word/2015/wordml/symex" mc:Ignorable="w14 w15 w16se">
   <w:docDefaults>
     <w:rPrDefault>
       <w:rPr>
@@ -15045,7 +15917,7 @@
 </file>
 
 <file path=customXml/itemProps1.xml><?xml version="1.0" encoding="utf-8"?>
-<ds:datastoreItem xmlns:ds="http://schemas.openxmlformats.org/officeDocument/2006/customXml" ds:itemID="{2C05979E-F49C-4C4B-AE4D-3AC2EABDFD5F}">
+<ds:datastoreItem xmlns:ds="http://schemas.openxmlformats.org/officeDocument/2006/customXml" ds:itemID="{1F7D4F0C-EB1D-4BB7-B942-00768DC446A5}">
   <ds:schemaRefs>
     <ds:schemaRef ds:uri="http://schemas.openxmlformats.org/officeDocument/2006/bibliography"/>
   </ds:schemaRefs>

</xml_diff>

<commit_message>
Finalização do RF 003
</commit_message>
<xml_diff>
--- a/ERS.docx
+++ b/ERS.docx
@@ -8254,6 +8254,7 @@
                 <w:b/>
                 <w:color w:val="000000" w:themeColor="text1"/>
                 <w:sz w:val="24"/>
+                <w:u w:val="single"/>
               </w:rPr>
             </w:pPr>
             <w:r>
@@ -8263,8 +8264,10 @@
                 <w:color w:val="000000" w:themeColor="text1"/>
                 <w:sz w:val="24"/>
               </w:rPr>
-              <w:t>RF 001</w:t>
-            </w:r>
+              <w:t>RF 003</w:t>
+            </w:r>
+            <w:bookmarkStart w:id="15" w:name="_GoBack"/>
+            <w:bookmarkEnd w:id="15"/>
           </w:p>
         </w:tc>
       </w:tr>
@@ -9021,17 +9024,7 @@
           <w:color w:val="000000" w:themeColor="text1"/>
           <w:sz w:val="20"/>
         </w:rPr>
-        <w:t>Fo</w:t>
-      </w:r>
-      <w:bookmarkStart w:id="15" w:name="_GoBack"/>
-      <w:bookmarkEnd w:id="15"/>
-      <w:r>
-        <w:rPr>
-          <w:rFonts w:ascii="Times New Roman" w:hAnsi="Times New Roman" w:cs="Times New Roman"/>
-          <w:color w:val="000000" w:themeColor="text1"/>
-          <w:sz w:val="20"/>
-        </w:rPr>
-        <w:t>nte: Elaborado pelo autor.</w:t>
+        <w:t>Fonte: Elaborado pelo autor.</w:t>
       </w:r>
     </w:p>
     <w:p>
@@ -11581,7 +11574,7 @@
           <w:rPr>
             <w:noProof/>
           </w:rPr>
-          <w:t>23</w:t>
+          <w:t>25</w:t>
         </w:r>
         <w:r>
           <w:fldChar w:fldCharType="end"/>
@@ -11722,7 +11715,7 @@
                             <w:rPr>
                               <w:noProof/>
                             </w:rPr>
-                            <w:t>23</w:t>
+                            <w:t>25</w:t>
                           </w:r>
                           <w:r>
                             <w:fldChar w:fldCharType="end"/>
@@ -11773,7 +11766,7 @@
                       <w:rPr>
                         <w:noProof/>
                       </w:rPr>
-                      <w:t>23</w:t>
+                      <w:t>25</w:t>
                     </w:r>
                     <w:r>
                       <w:fldChar w:fldCharType="end"/>
@@ -15917,7 +15910,7 @@
 </file>
 
 <file path=customXml/itemProps1.xml><?xml version="1.0" encoding="utf-8"?>
-<ds:datastoreItem xmlns:ds="http://schemas.openxmlformats.org/officeDocument/2006/customXml" ds:itemID="{1F7D4F0C-EB1D-4BB7-B942-00768DC446A5}">
+<ds:datastoreItem xmlns:ds="http://schemas.openxmlformats.org/officeDocument/2006/customXml" ds:itemID="{C09BF1BB-C3BB-4B75-9D84-5E2960142B91}">
   <ds:schemaRefs>
     <ds:schemaRef ds:uri="http://schemas.openxmlformats.org/officeDocument/2006/bibliography"/>
   </ds:schemaRefs>

</xml_diff>